<commit_message>
Updated report to include useful data
</commit_message>
<xml_diff>
--- a/Report.docx
+++ b/Report.docx
@@ -3,6 +3,13 @@
 <w:document xmlns:wpc="http://schemas.microsoft.com/office/word/2010/wordprocessingCanvas" xmlns:cx="http://schemas.microsoft.com/office/drawing/2014/chartex" xmlns:cx1="http://schemas.microsoft.com/office/drawing/2015/9/8/chartex" xmlns:cx2="http://schemas.microsoft.com/office/drawing/2015/10/21/chartex" xmlns:cx3="http://schemas.microsoft.com/office/drawing/2016/5/9/chartex" xmlns:cx4="http://schemas.microsoft.com/office/drawing/2016/5/10/chartex" xmlns:cx5="http://schemas.microsoft.com/office/drawing/2016/5/11/chartex" xmlns:cx6="http://schemas.microsoft.com/office/drawing/2016/5/12/chartex" xmlns:cx7="http://schemas.microsoft.com/office/drawing/2016/5/13/chartex" xmlns:cx8="http://schemas.microsoft.com/office/drawing/2016/5/14/chartex" xmlns:mc="http://schemas.openxmlformats.org/markup-compatibility/2006" xmlns:aink="http://schemas.microsoft.com/office/drawing/2016/ink" xmlns:am3d="http://schemas.microsoft.com/office/drawing/2017/model3d" xmlns:o="urn:schemas-microsoft-com:office:office" xmlns:r="http://schemas.openxmlformats.org/officeDocument/2006/relationships" xmlns:m="http://schemas.openxmlformats.org/officeDocument/2006/math" xmlns:v="urn:schemas-microsoft-com:vml" xmlns:wp14="http://schemas.microsoft.com/office/word/2010/wordprocessingDrawing" xmlns:wp="http://schemas.openxmlformats.org/drawingml/2006/wordprocessingDrawing" xmlns:w10="urn:schemas-microsoft-com:office:word" xmlns:w="http://schemas.openxmlformats.org/wordprocessingml/2006/main" xmlns:w14="http://schemas.microsoft.com/office/word/2010/wordml" xmlns:w15="http://schemas.microsoft.com/office/word/2012/wordml" xmlns:w16cid="http://schemas.microsoft.com/office/word/2016/wordml/cid" xmlns:w16se="http://schemas.microsoft.com/office/word/2015/wordml/symex" xmlns:wpg="http://schemas.microsoft.com/office/word/2010/wordprocessingGroup" xmlns:wpi="http://schemas.microsoft.com/office/word/2010/wordprocessingInk" xmlns:wne="http://schemas.microsoft.com/office/word/2006/wordml" xmlns:wps="http://schemas.microsoft.com/office/word/2010/wordprocessingShape" mc:Ignorable="w14 w15 w16se w16cid wp14">
   <w:body>
     <w:p>
+      <w:pPr>
+        <w:rPr>
+          <w:b/>
+          <w:bCs/>
+          <w:u w:val="single"/>
+        </w:rPr>
+      </w:pPr>
       <w:r>
         <w:rPr>
           <w:b/>
@@ -10,6 +17,220 @@
           <w:u w:val="single"/>
         </w:rPr>
         <w:t>Report</w:t>
+      </w:r>
+    </w:p>
+    <w:p>
+      <w:r>
+        <w:rPr>
+          <w:b/>
+          <w:bCs/>
+        </w:rPr>
+        <w:t>Design Choices</w:t>
+      </w:r>
+      <w:r>
+        <w:t>:</w:t>
+      </w:r>
+    </w:p>
+    <w:p>
+      <w:pPr>
+        <w:pStyle w:val="ListParagraph"/>
+        <w:numPr>
+          <w:ilvl w:val="0"/>
+          <w:numId w:val="1"/>
+        </w:numPr>
+      </w:pPr>
+      <w:r>
+        <w:t>Deciding the parameters for SGBM stereo (for dense stereo)</w:t>
+      </w:r>
+    </w:p>
+    <w:p>
+      <w:pPr>
+        <w:pStyle w:val="ListParagraph"/>
+        <w:numPr>
+          <w:ilvl w:val="0"/>
+          <w:numId w:val="1"/>
+        </w:numPr>
+      </w:pPr>
+      <w:r>
+        <w:t>Implementation of Sparse Stereo</w:t>
+      </w:r>
+    </w:p>
+    <w:p>
+      <w:pPr>
+        <w:pStyle w:val="ListParagraph"/>
+        <w:numPr>
+          <w:ilvl w:val="0"/>
+          <w:numId w:val="1"/>
+        </w:numPr>
+      </w:pPr>
+      <w:r>
+        <w:t>Changes to YOLO</w:t>
+      </w:r>
+    </w:p>
+    <w:p>
+      <w:pPr>
+        <w:pStyle w:val="ListParagraph"/>
+        <w:numPr>
+          <w:ilvl w:val="0"/>
+          <w:numId w:val="1"/>
+        </w:numPr>
+      </w:pPr>
+      <w:r>
+        <w:t xml:space="preserve">Filtering of images before </w:t>
+      </w:r>
+      <w:r>
+        <w:t>and after use</w:t>
+      </w:r>
+    </w:p>
+    <w:p>
+      <w:pPr>
+        <w:rPr>
+          <w:b/>
+          <w:bCs/>
+        </w:rPr>
+      </w:pPr>
+      <w:r>
+        <w:rPr>
+          <w:b/>
+          <w:bCs/>
+        </w:rPr>
+        <w:t>Performance:</w:t>
+      </w:r>
+    </w:p>
+    <w:p>
+      <w:pPr>
+        <w:pStyle w:val="ListParagraph"/>
+        <w:numPr>
+          <w:ilvl w:val="0"/>
+          <w:numId w:val="1"/>
+        </w:numPr>
+        <w:rPr>
+          <w:b/>
+          <w:bCs/>
+        </w:rPr>
+      </w:pPr>
+      <w:r>
+        <w:t>Quantitative: Show examples of it working</w:t>
+      </w:r>
+    </w:p>
+    <w:p>
+      <w:pPr>
+        <w:pStyle w:val="ListParagraph"/>
+        <w:numPr>
+          <w:ilvl w:val="0"/>
+          <w:numId w:val="1"/>
+        </w:numPr>
+        <w:rPr>
+          <w:b/>
+          <w:bCs/>
+        </w:rPr>
+      </w:pPr>
+      <w:r>
+        <w:t>Qualitative: How well does it work? (Use stationary objects, google maps for distances)</w:t>
+      </w:r>
+    </w:p>
+    <w:p>
+      <w:pPr>
+        <w:pStyle w:val="ListParagraph"/>
+        <w:numPr>
+          <w:ilvl w:val="1"/>
+          <w:numId w:val="1"/>
+        </w:numPr>
+        <w:rPr>
+          <w:b/>
+          <w:bCs/>
+        </w:rPr>
+      </w:pPr>
+      <w:r>
+        <w:t>E.g. Based on representative subset of N examples, this approach worked XX^ of the time for the detection of Y regions</w:t>
+      </w:r>
+    </w:p>
+    <w:p>
+      <w:pPr>
+        <w:pStyle w:val="ListParagraph"/>
+        <w:numPr>
+          <w:ilvl w:val="1"/>
+          <w:numId w:val="1"/>
+        </w:numPr>
+        <w:rPr>
+          <w:b/>
+          <w:bCs/>
+        </w:rPr>
+      </w:pPr>
+      <w:r>
+        <w:t>Show it working well for detecting objects, distances</w:t>
+      </w:r>
+    </w:p>
+    <w:p>
+      <w:r>
+        <w:rPr>
+          <w:b/>
+          <w:bCs/>
+        </w:rPr>
+        <w:t>Comparison</w:t>
+      </w:r>
+      <w:r>
+        <w:t>:</w:t>
+      </w:r>
+    </w:p>
+    <w:p>
+      <w:pPr>
+        <w:pStyle w:val="ListParagraph"/>
+        <w:numPr>
+          <w:ilvl w:val="0"/>
+          <w:numId w:val="1"/>
+        </w:numPr>
+      </w:pPr>
+      <w:r>
+        <w:t>Comparison between Sparse Stereo and SGBM stereo</w:t>
+      </w:r>
+    </w:p>
+    <w:p>
+      <w:pPr>
+        <w:pStyle w:val="ListParagraph"/>
+        <w:numPr>
+          <w:ilvl w:val="1"/>
+          <w:numId w:val="1"/>
+        </w:numPr>
+      </w:pPr>
+      <w:r>
+        <w:t>Comparison of speed/accuracy</w:t>
+      </w:r>
+    </w:p>
+    <w:p>
+      <w:pPr>
+        <w:pStyle w:val="ListParagraph"/>
+        <w:numPr>
+          <w:ilvl w:val="1"/>
+          <w:numId w:val="1"/>
+        </w:numPr>
+      </w:pPr>
+      <w:r>
+        <w:t>Which is more correct</w:t>
+      </w:r>
+    </w:p>
+    <w:p>
+      <w:pPr>
+        <w:pStyle w:val="ListParagraph"/>
+        <w:numPr>
+          <w:ilvl w:val="1"/>
+          <w:numId w:val="1"/>
+        </w:numPr>
+      </w:pPr>
+      <w:r>
+        <w:t>Do they both work to some degree</w:t>
+      </w:r>
+    </w:p>
+    <w:p>
+      <w:pPr>
+        <w:pStyle w:val="ListParagraph"/>
+        <w:numPr>
+          <w:ilvl w:val="1"/>
+          <w:numId w:val="1"/>
+        </w:numPr>
+      </w:pPr>
+      <w:r>
+        <w:t>Quantitative and Qualitative</w:t>
       </w:r>
       <w:bookmarkStart w:id="0" w:name="_GoBack"/>
       <w:bookmarkEnd w:id="0"/>
@@ -22,6 +243,126 @@
     </w:sectPr>
   </w:body>
 </w:document>
+</file>
+
+<file path=word/numbering.xml><?xml version="1.0" encoding="utf-8"?>
+<w:numbering xmlns:wpc="http://schemas.microsoft.com/office/word/2010/wordprocessingCanvas" xmlns:cx="http://schemas.microsoft.com/office/drawing/2014/chartex" xmlns:cx1="http://schemas.microsoft.com/office/drawing/2015/9/8/chartex" xmlns:cx2="http://schemas.microsoft.com/office/drawing/2015/10/21/chartex" xmlns:cx3="http://schemas.microsoft.com/office/drawing/2016/5/9/chartex" xmlns:cx4="http://schemas.microsoft.com/office/drawing/2016/5/10/chartex" xmlns:cx5="http://schemas.microsoft.com/office/drawing/2016/5/11/chartex" xmlns:cx6="http://schemas.microsoft.com/office/drawing/2016/5/12/chartex" xmlns:cx7="http://schemas.microsoft.com/office/drawing/2016/5/13/chartex" xmlns:cx8="http://schemas.microsoft.com/office/drawing/2016/5/14/chartex" xmlns:mc="http://schemas.openxmlformats.org/markup-compatibility/2006" xmlns:aink="http://schemas.microsoft.com/office/drawing/2016/ink" xmlns:am3d="http://schemas.microsoft.com/office/drawing/2017/model3d" xmlns:o="urn:schemas-microsoft-com:office:office" xmlns:r="http://schemas.openxmlformats.org/officeDocument/2006/relationships" xmlns:m="http://schemas.openxmlformats.org/officeDocument/2006/math" xmlns:v="urn:schemas-microsoft-com:vml" xmlns:wp14="http://schemas.microsoft.com/office/word/2010/wordprocessingDrawing" xmlns:wp="http://schemas.openxmlformats.org/drawingml/2006/wordprocessingDrawing" xmlns:w10="urn:schemas-microsoft-com:office:word" xmlns:w="http://schemas.openxmlformats.org/wordprocessingml/2006/main" xmlns:w14="http://schemas.microsoft.com/office/word/2010/wordml" xmlns:w15="http://schemas.microsoft.com/office/word/2012/wordml" xmlns:w16cid="http://schemas.microsoft.com/office/word/2016/wordml/cid" xmlns:w16se="http://schemas.microsoft.com/office/word/2015/wordml/symex" xmlns:wpg="http://schemas.microsoft.com/office/word/2010/wordprocessingGroup" xmlns:wpi="http://schemas.microsoft.com/office/word/2010/wordprocessingInk" xmlns:wne="http://schemas.microsoft.com/office/word/2006/wordml" xmlns:wps="http://schemas.microsoft.com/office/word/2010/wordprocessingShape" mc:Ignorable="w14 w15 w16se w16cid wp14">
+  <w:abstractNum w:abstractNumId="0" w15:restartNumberingAfterBreak="0">
+    <w:nsid w:val="2B6D3A71"/>
+    <w:multiLevelType w:val="hybridMultilevel"/>
+    <w:tmpl w:val="3FB80076"/>
+    <w:lvl w:ilvl="0" w:tplc="58F8833E">
+      <w:numFmt w:val="bullet"/>
+      <w:lvlText w:val="-"/>
+      <w:lvlJc w:val="left"/>
+      <w:pPr>
+        <w:ind w:left="720" w:hanging="360"/>
+      </w:pPr>
+      <w:rPr>
+        <w:rFonts w:ascii="Calibri" w:eastAsiaTheme="minorHAnsi" w:hAnsi="Calibri" w:cs="Calibri" w:hint="default"/>
+      </w:rPr>
+    </w:lvl>
+    <w:lvl w:ilvl="1" w:tplc="08090003">
+      <w:start w:val="1"/>
+      <w:numFmt w:val="bullet"/>
+      <w:lvlText w:val="o"/>
+      <w:lvlJc w:val="left"/>
+      <w:pPr>
+        <w:ind w:left="1440" w:hanging="360"/>
+      </w:pPr>
+      <w:rPr>
+        <w:rFonts w:ascii="Courier New" w:hAnsi="Courier New" w:cs="Courier New" w:hint="default"/>
+      </w:rPr>
+    </w:lvl>
+    <w:lvl w:ilvl="2" w:tplc="08090005" w:tentative="1">
+      <w:start w:val="1"/>
+      <w:numFmt w:val="bullet"/>
+      <w:lvlText w:val=""/>
+      <w:lvlJc w:val="left"/>
+      <w:pPr>
+        <w:ind w:left="2160" w:hanging="360"/>
+      </w:pPr>
+      <w:rPr>
+        <w:rFonts w:ascii="Wingdings" w:hAnsi="Wingdings" w:hint="default"/>
+      </w:rPr>
+    </w:lvl>
+    <w:lvl w:ilvl="3" w:tplc="08090001" w:tentative="1">
+      <w:start w:val="1"/>
+      <w:numFmt w:val="bullet"/>
+      <w:lvlText w:val=""/>
+      <w:lvlJc w:val="left"/>
+      <w:pPr>
+        <w:ind w:left="2880" w:hanging="360"/>
+      </w:pPr>
+      <w:rPr>
+        <w:rFonts w:ascii="Symbol" w:hAnsi="Symbol" w:hint="default"/>
+      </w:rPr>
+    </w:lvl>
+    <w:lvl w:ilvl="4" w:tplc="08090003" w:tentative="1">
+      <w:start w:val="1"/>
+      <w:numFmt w:val="bullet"/>
+      <w:lvlText w:val="o"/>
+      <w:lvlJc w:val="left"/>
+      <w:pPr>
+        <w:ind w:left="3600" w:hanging="360"/>
+      </w:pPr>
+      <w:rPr>
+        <w:rFonts w:ascii="Courier New" w:hAnsi="Courier New" w:cs="Courier New" w:hint="default"/>
+      </w:rPr>
+    </w:lvl>
+    <w:lvl w:ilvl="5" w:tplc="08090005" w:tentative="1">
+      <w:start w:val="1"/>
+      <w:numFmt w:val="bullet"/>
+      <w:lvlText w:val=""/>
+      <w:lvlJc w:val="left"/>
+      <w:pPr>
+        <w:ind w:left="4320" w:hanging="360"/>
+      </w:pPr>
+      <w:rPr>
+        <w:rFonts w:ascii="Wingdings" w:hAnsi="Wingdings" w:hint="default"/>
+      </w:rPr>
+    </w:lvl>
+    <w:lvl w:ilvl="6" w:tplc="08090001" w:tentative="1">
+      <w:start w:val="1"/>
+      <w:numFmt w:val="bullet"/>
+      <w:lvlText w:val=""/>
+      <w:lvlJc w:val="left"/>
+      <w:pPr>
+        <w:ind w:left="5040" w:hanging="360"/>
+      </w:pPr>
+      <w:rPr>
+        <w:rFonts w:ascii="Symbol" w:hAnsi="Symbol" w:hint="default"/>
+      </w:rPr>
+    </w:lvl>
+    <w:lvl w:ilvl="7" w:tplc="08090003" w:tentative="1">
+      <w:start w:val="1"/>
+      <w:numFmt w:val="bullet"/>
+      <w:lvlText w:val="o"/>
+      <w:lvlJc w:val="left"/>
+      <w:pPr>
+        <w:ind w:left="5760" w:hanging="360"/>
+      </w:pPr>
+      <w:rPr>
+        <w:rFonts w:ascii="Courier New" w:hAnsi="Courier New" w:cs="Courier New" w:hint="default"/>
+      </w:rPr>
+    </w:lvl>
+    <w:lvl w:ilvl="8" w:tplc="08090005" w:tentative="1">
+      <w:start w:val="1"/>
+      <w:numFmt w:val="bullet"/>
+      <w:lvlText w:val=""/>
+      <w:lvlJc w:val="left"/>
+      <w:pPr>
+        <w:ind w:left="6480" w:hanging="360"/>
+      </w:pPr>
+      <w:rPr>
+        <w:rFonts w:ascii="Wingdings" w:hAnsi="Wingdings" w:hint="default"/>
+      </w:rPr>
+    </w:lvl>
+  </w:abstractNum>
+  <w:num w:numId="1">
+    <w:abstractNumId w:val="0"/>
+  </w:num>
+</w:numbering>
 </file>
 
 <file path=word/styles.xml><?xml version="1.0" encoding="utf-8"?>
@@ -450,6 +791,17 @@
     <w:semiHidden/>
     <w:unhideWhenUsed/>
   </w:style>
+  <w:style w:type="paragraph" w:styleId="ListParagraph">
+    <w:name w:val="List Paragraph"/>
+    <w:basedOn w:val="Normal"/>
+    <w:uiPriority w:val="34"/>
+    <w:qFormat/>
+    <w:rsid w:val="00B43104"/>
+    <w:pPr>
+      <w:ind w:left="720"/>
+      <w:contextualSpacing/>
+    </w:pPr>
+  </w:style>
 </w:styles>
 </file>
 

</xml_diff>

<commit_message>
Minor updates to variables and comments
</commit_message>
<xml_diff>
--- a/Report.docx
+++ b/Report.docx
@@ -40,7 +40,35 @@
         </w:numPr>
       </w:pPr>
       <w:r>
-        <w:t>Deciding the parameters for SGBM stereo (for dense stereo)</w:t>
+        <w:rPr>
+          <w:b/>
+          <w:bCs/>
+        </w:rPr>
+        <w:t>DENSE</w:t>
+      </w:r>
+      <w:r>
+        <w:t xml:space="preserve">: </w:t>
+      </w:r>
+      <w:r>
+        <w:t>Deciding</w:t>
+      </w:r>
+      <w:r>
+        <w:t xml:space="preserve"> the parameters for SGBM stereo (</w:t>
+      </w:r>
+      <w:r>
+        <w:t>researched and tested</w:t>
+      </w:r>
+      <w:r>
+        <w:t>)</w:t>
+      </w:r>
+      <w:r>
+        <w:t>. As well filterspeckles integrated into SGBM by specklewindowsize and specklerange</w:t>
+      </w:r>
+      <w:r>
+        <w:t xml:space="preserve">. Preprocessing done to images to </w:t>
+      </w:r>
+      <w:r>
+        <w:t>reduce photometric variations between the images</w:t>
       </w:r>
     </w:p>
     <w:p>
@@ -52,7 +80,19 @@
         </w:numPr>
       </w:pPr>
       <w:r>
+        <w:rPr>
+          <w:b/>
+          <w:bCs/>
+        </w:rPr>
+        <w:t xml:space="preserve">SPARSE: </w:t>
+      </w:r>
+      <w:bookmarkStart w:id="0" w:name="_GoBack"/>
+      <w:bookmarkEnd w:id="0"/>
+      <w:r>
         <w:t>Implementation of Sparse Stereo</w:t>
+      </w:r>
+      <w:r>
+        <w:t>. Discuss feature matching, padding, etc</w:t>
       </w:r>
     </w:p>
     <w:p>
@@ -232,8 +272,6 @@
       <w:r>
         <w:t>Quantitative and Qualitative</w:t>
       </w:r>
-      <w:bookmarkStart w:id="0" w:name="_GoBack"/>
-      <w:bookmarkEnd w:id="0"/>
     </w:p>
     <w:sectPr>
       <w:pgSz w:w="11906" w:h="16838"/>

</xml_diff>

<commit_message>
Major improvements to Sparse Stereo
- Added more parameters to ORB object
- Added information to report
- Doesn't look half bad
</commit_message>
<xml_diff>
--- a/Report.docx
+++ b/Report.docx
@@ -62,43 +62,14 @@
         <w:t>)</w:t>
       </w:r>
       <w:r>
-        <w:t xml:space="preserve">. As well </w:t>
-      </w:r>
-      <w:proofErr w:type="spellStart"/>
-      <w:r>
-        <w:t>filterspeckles</w:t>
-      </w:r>
-      <w:proofErr w:type="spellEnd"/>
-      <w:r>
-        <w:t xml:space="preserve"> integrated into SGBM by </w:t>
-      </w:r>
-      <w:proofErr w:type="spellStart"/>
-      <w:r>
-        <w:t>specklewindowsize</w:t>
-      </w:r>
-      <w:proofErr w:type="spellEnd"/>
-      <w:r>
-        <w:t xml:space="preserve"> and </w:t>
-      </w:r>
-      <w:proofErr w:type="spellStart"/>
-      <w:r>
-        <w:t>specklerange</w:t>
-      </w:r>
-      <w:proofErr w:type="spellEnd"/>
+        <w:t>. As well filterspeckles integrated into SGBM by specklewindowsize and specklerange</w:t>
+      </w:r>
+      <w:r>
+        <w:t>. Preprocessing done to images to reduce photometric variations between the images</w:t>
+      </w:r>
       <w:r>
         <w:t xml:space="preserve">. </w:t>
       </w:r>
-      <w:proofErr w:type="spellStart"/>
-      <w:r>
-        <w:t>Preprocessing</w:t>
-      </w:r>
-      <w:proofErr w:type="spellEnd"/>
-      <w:r>
-        <w:t xml:space="preserve"> done to images to reduce photometric variations between the images</w:t>
-      </w:r>
-      <w:r>
-        <w:t xml:space="preserve">. </w:t>
-      </w:r>
     </w:p>
     <w:p>
       <w:pPr>
@@ -109,15 +80,7 @@
         </w:numPr>
       </w:pPr>
       <w:r>
-        <w:t xml:space="preserve">Tested </w:t>
-      </w:r>
-      <w:proofErr w:type="spellStart"/>
-      <w:r>
-        <w:t>wls_filter</w:t>
-      </w:r>
-      <w:proofErr w:type="spellEnd"/>
-      <w:r>
-        <w:t xml:space="preserve"> against normal computing of disparity map</w:t>
+        <w:t>Tested wls_filter against normal computing of disparity map</w:t>
       </w:r>
       <w:r>
         <w:t xml:space="preserve"> </w:t>
@@ -152,15 +115,7 @@
         <w:t>left to right and right to left</w:t>
       </w:r>
       <w:r>
-        <w:t xml:space="preserve">. Obtains a </w:t>
-      </w:r>
-      <w:proofErr w:type="gramStart"/>
-      <w:r>
-        <w:t>hole</w:t>
-      </w:r>
-      <w:proofErr w:type="gramEnd"/>
-      <w:r>
-        <w:t xml:space="preserve"> free depth image, unlike original disparity calculations which has some holes (seen as noise)</w:t>
+        <w:t>. Obtains a hole free depth image, unlike original disparity calculations which has some holes (seen as noise)</w:t>
       </w:r>
       <w:r>
         <w:t>. So smoothed that distances for stationary objects vary wildly</w:t>
@@ -190,21 +145,19 @@
         </w:numPr>
       </w:pPr>
       <w:r>
-        <w:t xml:space="preserve">Use of </w:t>
-      </w:r>
-      <w:proofErr w:type="spellStart"/>
-      <w:r>
-        <w:t>adapative</w:t>
-      </w:r>
-      <w:proofErr w:type="spellEnd"/>
-      <w:r>
-        <w:t xml:space="preserve"> histogram equalisation </w:t>
-      </w:r>
-      <w:r>
-        <w:t>https://opencv-python-tutroals.readthedocs.io/en/latest/py_tutorials/py_imgproc/py_histograms/py_histogram_equalization/py_histogram_equalization.html</w:t>
-      </w:r>
-      <w:bookmarkStart w:id="0" w:name="_GoBack"/>
-      <w:bookmarkEnd w:id="0"/>
+        <w:t xml:space="preserve">Use of adapative histogram equalisation </w:t>
+      </w:r>
+      <w:hyperlink r:id="rId6" w:history="1">
+        <w:r>
+          <w:rPr>
+            <w:rStyle w:val="Hyperlink"/>
+          </w:rPr>
+          <w:t>https://opencv-python-tutroals.readthedocs.io/en/latest/py_tutorials/py_imgproc/py_histograms/py_histogram_equalization/py_histogram_equalization.html</w:t>
+        </w:r>
+      </w:hyperlink>
+      <w:r>
+        <w:t xml:space="preserve"> </w:t>
+      </w:r>
     </w:p>
     <w:p/>
     <w:p>
@@ -226,13 +179,13 @@
         <w:t>Implementation of Sparse Stereo</w:t>
       </w:r>
       <w:r>
-        <w:t xml:space="preserve">. Discuss feature matching, padding, </w:t>
-      </w:r>
-      <w:proofErr w:type="spellStart"/>
-      <w:r>
-        <w:t>etc</w:t>
-      </w:r>
-      <w:proofErr w:type="spellEnd"/>
+        <w:t>. Discuss feature matching, padding, etc</w:t>
+      </w:r>
+      <w:r>
+        <w:t>. Describe quantitative/qualitative comparison with it and DENSE. Thinking show images with (no of objects detected/accuracy – accuracy calculated from google maps, etc)</w:t>
+      </w:r>
+      <w:bookmarkStart w:id="0" w:name="_GoBack"/>
+      <w:bookmarkEnd w:id="0"/>
     </w:p>
     <w:p>
       <w:pPr>
@@ -410,6 +363,27 @@
       </w:pPr>
       <w:r>
         <w:t>Quantitative and Qualitative</w:t>
+      </w:r>
+    </w:p>
+    <w:p/>
+    <w:p>
+      <w:r>
+        <w:t>Things I’ve Done:</w:t>
+      </w:r>
+    </w:p>
+    <w:p>
+      <w:pPr>
+        <w:pStyle w:val="ListParagraph"/>
+        <w:numPr>
+          <w:ilvl w:val="0"/>
+          <w:numId w:val="1"/>
+        </w:numPr>
+      </w:pPr>
+      <w:r>
+        <w:t xml:space="preserve">Histogram </w:t>
+      </w:r>
+      <w:r>
+        <w:t>equalisation to images before computing disparity image</w:t>
       </w:r>
     </w:p>
     <w:sectPr>

</xml_diff>

<commit_message>
Sparse stereo program now ignores car with camera on it
</commit_message>
<xml_diff>
--- a/Report.docx
+++ b/Report.docx
@@ -184,8 +184,6 @@
       <w:r>
         <w:t>. Describe quantitative/qualitative comparison with it and DENSE. Thinking show images with (no of objects detected/accuracy – accuracy calculated from google maps, etc)</w:t>
       </w:r>
-      <w:bookmarkStart w:id="0" w:name="_GoBack"/>
-      <w:bookmarkEnd w:id="0"/>
     </w:p>
     <w:p>
       <w:pPr>
@@ -384,6 +382,73 @@
       </w:r>
       <w:r>
         <w:t>equalisation to images before computing disparity image</w:t>
+      </w:r>
+    </w:p>
+    <w:p/>
+    <w:p>
+      <w:r>
+        <w:lastRenderedPageBreak/>
+        <w:t xml:space="preserve">Possible Heuristic: </w:t>
+      </w:r>
+    </w:p>
+    <w:p>
+      <w:pPr>
+        <w:pStyle w:val="ListParagraph"/>
+        <w:numPr>
+          <w:ilvl w:val="0"/>
+          <w:numId w:val="1"/>
+        </w:numPr>
+      </w:pPr>
+      <w:r>
+        <w:t>Ignore Glass in a car (remove top half of car)</w:t>
+      </w:r>
+    </w:p>
+    <w:p/>
+    <w:p/>
+    <w:p>
+      <w:r>
+        <w:t>Still to do:</w:t>
+      </w:r>
+    </w:p>
+    <w:p>
+      <w:pPr>
+        <w:pStyle w:val="ListParagraph"/>
+        <w:numPr>
+          <w:ilvl w:val="0"/>
+          <w:numId w:val="1"/>
+        </w:numPr>
+      </w:pPr>
+      <w:r>
+        <w:t>Adjust parameters</w:t>
+      </w:r>
+      <w:r>
+        <w:t xml:space="preserve"> for ORB object and StereoSGBM object</w:t>
+      </w:r>
+      <w:bookmarkStart w:id="0" w:name="_GoBack"/>
+      <w:bookmarkEnd w:id="0"/>
+    </w:p>
+    <w:p>
+      <w:pPr>
+        <w:pStyle w:val="ListParagraph"/>
+        <w:numPr>
+          <w:ilvl w:val="0"/>
+          <w:numId w:val="1"/>
+        </w:numPr>
+      </w:pPr>
+      <w:r>
+        <w:t>Ignore glass heuristic</w:t>
+      </w:r>
+    </w:p>
+    <w:p>
+      <w:pPr>
+        <w:pStyle w:val="ListParagraph"/>
+        <w:numPr>
+          <w:ilvl w:val="0"/>
+          <w:numId w:val="1"/>
+        </w:numPr>
+      </w:pPr>
+      <w:r>
+        <w:t>Method to average distance</w:t>
       </w:r>
     </w:p>
     <w:sectPr>

</xml_diff>

<commit_message>
Added things to do (in report)
</commit_message>
<xml_diff>
--- a/Report.docx
+++ b/Report.docx
@@ -424,32 +424,59 @@
       <w:r>
         <w:t xml:space="preserve"> for ORB object and StereoSGBM object</w:t>
       </w:r>
+    </w:p>
+    <w:p>
+      <w:pPr>
+        <w:pStyle w:val="ListParagraph"/>
+        <w:numPr>
+          <w:ilvl w:val="0"/>
+          <w:numId w:val="1"/>
+        </w:numPr>
+      </w:pPr>
+      <w:r>
+        <w:t>Ignore glass heuristic</w:t>
+      </w:r>
+    </w:p>
+    <w:p>
+      <w:pPr>
+        <w:pStyle w:val="ListParagraph"/>
+        <w:numPr>
+          <w:ilvl w:val="0"/>
+          <w:numId w:val="1"/>
+        </w:numPr>
+      </w:pPr>
+      <w:r>
+        <w:t>Method to average distance</w:t>
+      </w:r>
+      <w:r>
+        <w:t xml:space="preserve"> in v1</w:t>
+      </w:r>
+    </w:p>
+    <w:p>
+      <w:pPr>
+        <w:pStyle w:val="ListParagraph"/>
+        <w:numPr>
+          <w:ilvl w:val="0"/>
+          <w:numId w:val="1"/>
+        </w:numPr>
+      </w:pPr>
+      <w:r>
+        <w:t>Method to average distance in v2</w:t>
+      </w:r>
+    </w:p>
+    <w:p>
+      <w:pPr>
+        <w:pStyle w:val="ListParagraph"/>
+        <w:numPr>
+          <w:ilvl w:val="0"/>
+          <w:numId w:val="1"/>
+        </w:numPr>
+      </w:pPr>
+      <w:r>
+        <w:t xml:space="preserve">Have it so both images ignore the car </w:t>
+      </w:r>
       <w:bookmarkStart w:id="0" w:name="_GoBack"/>
       <w:bookmarkEnd w:id="0"/>
-    </w:p>
-    <w:p>
-      <w:pPr>
-        <w:pStyle w:val="ListParagraph"/>
-        <w:numPr>
-          <w:ilvl w:val="0"/>
-          <w:numId w:val="1"/>
-        </w:numPr>
-      </w:pPr>
-      <w:r>
-        <w:t>Ignore glass heuristic</w:t>
-      </w:r>
-    </w:p>
-    <w:p>
-      <w:pPr>
-        <w:pStyle w:val="ListParagraph"/>
-        <w:numPr>
-          <w:ilvl w:val="0"/>
-          <w:numId w:val="1"/>
-        </w:numPr>
-      </w:pPr>
-      <w:r>
-        <w:t>Method to average distance</w:t>
-      </w:r>
     </w:p>
     <w:sectPr>
       <w:pgSz w:w="11906" w:h="16838"/>

</xml_diff>

<commit_message>
Stupid update to report
</commit_message>
<xml_diff>
--- a/Report.docx
+++ b/Report.docx
@@ -473,10 +473,22 @@
         </w:numPr>
       </w:pPr>
       <w:r>
-        <w:t xml:space="preserve">Have it so both images ignore the car </w:t>
+        <w:t xml:space="preserve">Have it so both </w:t>
+      </w:r>
+      <w:r>
+        <w:t>methods</w:t>
+      </w:r>
+      <w:r>
+        <w:t xml:space="preserve"> ignore the car</w:t>
+      </w:r>
+      <w:r>
+        <w:t xml:space="preserve"> (v2 done, v1 not done)</w:t>
       </w:r>
       <w:bookmarkStart w:id="0" w:name="_GoBack"/>
       <w:bookmarkEnd w:id="0"/>
+      <w:r>
+        <w:t xml:space="preserve"> </w:t>
+      </w:r>
     </w:p>
     <w:sectPr>
       <w:pgSz w:w="11906" w:h="16838"/>

</xml_diff>